<commit_message>
Update Content Copyright and Data Leakage Prevention.docx
</commit_message>
<xml_diff>
--- a/BusinessPlanning/Content Collection/Content Copyright and Data Leakage Prevention.docx
+++ b/BusinessPlanning/Content Collection/Content Copyright and Data Leakage Prevention.docx
@@ -4,27 +4,210 @@
   <w:body>
     <w:p>
       <w:pPr>
-        <w:jc w:val="both"/>
+        <w:jc w:val="center"/>
         <w:rPr>
           <w:rFonts w:ascii="Arial" w:hAnsi="Arial" w:cs="Arial"/>
           <w:b/>
           <w:bCs/>
-          <w:sz w:val="20"/>
-          <w:szCs w:val="20"/>
-          <w:u w:val="single"/>
-        </w:rPr>
-      </w:pPr>
-      <w:r>
+          <w:noProof/>
+          <w:sz w:val="20"/>
+          <w:szCs w:val="20"/>
+          <w:lang w:eastAsia="en-AU"/>
+        </w:rPr>
+      </w:pPr>
+    </w:p>
+    <w:p>
+      <w:pPr>
+        <w:jc w:val="center"/>
         <w:rPr>
           <w:rFonts w:ascii="Arial" w:hAnsi="Arial" w:cs="Arial"/>
           <w:b/>
           <w:bCs/>
-          <w:sz w:val="20"/>
-          <w:szCs w:val="20"/>
+          <w:szCs w:val="22"/>
           <w:u w:val="single"/>
         </w:rPr>
+      </w:pPr>
+      <w:r>
+        <w:rPr>
+          <w:rFonts w:ascii="Arial" w:hAnsi="Arial" w:cs="Arial"/>
+          <w:b/>
+          <w:bCs/>
+          <w:szCs w:val="22"/>
+          <w:u w:val="single"/>
+        </w:rPr>
         <w:t>Content Copyright and Data Leakage Prevention</w:t>
       </w:r>
+    </w:p>
+    <w:p>
+      <w:pPr>
+        <w:jc w:val="center"/>
+        <w:rPr>
+          <w:rFonts w:ascii="Arial" w:hAnsi="Arial" w:cs="Arial"/>
+          <w:b/>
+          <w:bCs/>
+          <w:noProof/>
+          <w:sz w:val="20"/>
+          <w:szCs w:val="20"/>
+          <w:lang w:eastAsia="en-AU"/>
+        </w:rPr>
+      </w:pPr>
+    </w:p>
+    <w:p>
+      <w:pPr>
+        <w:jc w:val="center"/>
+        <w:rPr>
+          <w:rFonts w:ascii="Arial" w:hAnsi="Arial" w:cs="Arial"/>
+          <w:b/>
+          <w:bCs/>
+          <w:noProof/>
+          <w:sz w:val="20"/>
+          <w:szCs w:val="20"/>
+          <w:lang w:eastAsia="en-AU"/>
+        </w:rPr>
+      </w:pPr>
+    </w:p>
+    <w:p>
+      <w:pPr>
+        <w:jc w:val="center"/>
+        <w:rPr>
+          <w:rFonts w:ascii="Arial" w:hAnsi="Arial" w:cs="Arial"/>
+          <w:b/>
+          <w:bCs/>
+          <w:sz w:val="20"/>
+          <w:szCs w:val="20"/>
+        </w:rPr>
+      </w:pPr>
+      <w:r>
+        <w:rPr>
+          <w:rFonts w:ascii="Arial" w:hAnsi="Arial" w:cs="Arial"/>
+          <w:b/>
+          <w:bCs/>
+          <w:noProof/>
+          <w:sz w:val="20"/>
+          <w:szCs w:val="20"/>
+          <w:lang w:eastAsia="en-AU"/>
+        </w:rPr>
+        <w:drawing>
+          <wp:inline distT="0" distB="0" distL="0" distR="0" wp14:anchorId="79E96F6A" wp14:editId="0B643869">
+            <wp:extent cx="1857375" cy="1905000"/>
+            <wp:effectExtent l="0" t="0" r="9525" b="0"/>
+            <wp:docPr id="3" name="Picture 3"/>
+            <wp:cNvGraphicFramePr>
+              <a:graphicFrameLocks xmlns:a="http://schemas.openxmlformats.org/drawingml/2006/main" noChangeAspect="1"/>
+            </wp:cNvGraphicFramePr>
+            <a:graphic xmlns:a="http://schemas.openxmlformats.org/drawingml/2006/main">
+              <a:graphicData uri="http://schemas.openxmlformats.org/drawingml/2006/picture">
+                <pic:pic xmlns:pic="http://schemas.openxmlformats.org/drawingml/2006/picture">
+                  <pic:nvPicPr>
+                    <pic:cNvPr id="0" name="Picture 3"/>
+                    <pic:cNvPicPr>
+                      <a:picLocks noChangeAspect="1" noChangeArrowheads="1"/>
+                    </pic:cNvPicPr>
+                  </pic:nvPicPr>
+                  <pic:blipFill>
+                    <a:blip r:embed="rId8">
+                      <a:extLst>
+                        <a:ext uri="{28A0092B-C50C-407E-A947-70E740481C1C}">
+                          <a14:useLocalDpi xmlns:a14="http://schemas.microsoft.com/office/drawing/2010/main" val="0"/>
+                        </a:ext>
+                      </a:extLst>
+                    </a:blip>
+                    <a:srcRect/>
+                    <a:stretch>
+                      <a:fillRect/>
+                    </a:stretch>
+                  </pic:blipFill>
+                  <pic:spPr bwMode="auto">
+                    <a:xfrm>
+                      <a:off x="0" y="0"/>
+                      <a:ext cx="1857375" cy="1905000"/>
+                    </a:xfrm>
+                    <a:prstGeom prst="rect">
+                      <a:avLst/>
+                    </a:prstGeom>
+                    <a:noFill/>
+                    <a:ln>
+                      <a:noFill/>
+                    </a:ln>
+                  </pic:spPr>
+                </pic:pic>
+              </a:graphicData>
+            </a:graphic>
+          </wp:inline>
+        </w:drawing>
+      </w:r>
+      <w:r>
+        <w:rPr>
+          <w:rFonts w:ascii="Arial" w:hAnsi="Arial" w:cs="Arial"/>
+          <w:b/>
+          <w:bCs/>
+          <w:noProof/>
+          <w:sz w:val="20"/>
+          <w:szCs w:val="20"/>
+          <w:lang w:eastAsia="en-AU"/>
+        </w:rPr>
+        <w:drawing>
+          <wp:inline distT="0" distB="0" distL="0" distR="0">
+            <wp:extent cx="1716892" cy="1819275"/>
+            <wp:effectExtent l="0" t="0" r="0" b="0"/>
+            <wp:docPr id="4" name="Picture 4" descr="D:\Anodiam\Docs\ITProjectExecution\BA\ImageAndResources\dataleackage.jpg"/>
+            <wp:cNvGraphicFramePr>
+              <a:graphicFrameLocks xmlns:a="http://schemas.openxmlformats.org/drawingml/2006/main" noChangeAspect="1"/>
+            </wp:cNvGraphicFramePr>
+            <a:graphic xmlns:a="http://schemas.openxmlformats.org/drawingml/2006/main">
+              <a:graphicData uri="http://schemas.openxmlformats.org/drawingml/2006/picture">
+                <pic:pic xmlns:pic="http://schemas.openxmlformats.org/drawingml/2006/picture">
+                  <pic:nvPicPr>
+                    <pic:cNvPr id="0" name="Picture 4" descr="D:\Anodiam\Docs\ITProjectExecution\BA\ImageAndResources\dataleackage.jpg"/>
+                    <pic:cNvPicPr>
+                      <a:picLocks noChangeAspect="1" noChangeArrowheads="1"/>
+                    </pic:cNvPicPr>
+                  </pic:nvPicPr>
+                  <pic:blipFill>
+                    <a:blip r:embed="rId9">
+                      <a:extLst>
+                        <a:ext uri="{28A0092B-C50C-407E-A947-70E740481C1C}">
+                          <a14:useLocalDpi xmlns:a14="http://schemas.microsoft.com/office/drawing/2010/main" val="0"/>
+                        </a:ext>
+                      </a:extLst>
+                    </a:blip>
+                    <a:srcRect/>
+                    <a:stretch>
+                      <a:fillRect/>
+                    </a:stretch>
+                  </pic:blipFill>
+                  <pic:spPr bwMode="auto">
+                    <a:xfrm>
+                      <a:off x="0" y="0"/>
+                      <a:ext cx="1716892" cy="1819275"/>
+                    </a:xfrm>
+                    <a:prstGeom prst="rect">
+                      <a:avLst/>
+                    </a:prstGeom>
+                    <a:noFill/>
+                    <a:ln>
+                      <a:noFill/>
+                    </a:ln>
+                  </pic:spPr>
+                </pic:pic>
+              </a:graphicData>
+            </a:graphic>
+          </wp:inline>
+        </w:drawing>
+      </w:r>
+    </w:p>
+    <w:p>
+      <w:pPr>
+        <w:jc w:val="both"/>
+        <w:rPr>
+          <w:rFonts w:ascii="Arial" w:hAnsi="Arial" w:cs="Arial"/>
+          <w:b/>
+          <w:bCs/>
+          <w:sz w:val="20"/>
+          <w:szCs w:val="20"/>
+          <w:u w:val="single"/>
+        </w:rPr>
+      </w:pPr>
     </w:p>
     <w:p>
       <w:pPr>
@@ -123,7 +306,23 @@
           <w:sz w:val="20"/>
           <w:szCs w:val="20"/>
         </w:rPr>
-        <w:t xml:space="preserve">You shall not divulge any information regarding confidential data, reports, technology, work procedure, expertise, work pattern, R&amp;D activities, or any business plans to any one, as this would impair the competitive position of the ‘Company’. </w:t>
+        <w:t xml:space="preserve">You shall not divulge any information regarding confidential data, reports, technology, work procedure, expertise, work pattern, R&amp;D activities, or any business plans to any one, as this would impair the competitive position of the </w:t>
+      </w:r>
+      <w:r>
+        <w:rPr>
+          <w:rFonts w:ascii="Arial" w:hAnsi="Arial" w:cs="Arial"/>
+          <w:sz w:val="20"/>
+          <w:szCs w:val="20"/>
+        </w:rPr>
+        <w:t>Anodiam</w:t>
+      </w:r>
+      <w:r>
+        <w:rPr>
+          <w:rFonts w:ascii="Arial" w:hAnsi="Arial" w:cs="Arial"/>
+          <w:sz w:val="20"/>
+          <w:szCs w:val="20"/>
+        </w:rPr>
+        <w:t xml:space="preserve">. </w:t>
       </w:r>
     </w:p>
     <w:p>
@@ -187,7 +386,23 @@
           <w:sz w:val="20"/>
           <w:szCs w:val="20"/>
         </w:rPr>
-        <w:t>If it is established that the Non-Disclosure Agreement is violated during your association with the ‘Company’, the ‘Company’ would be free to take action as it deems fit.</w:t>
+        <w:t xml:space="preserve">If it is established that the Non-Disclosure Agreement is violated during your association with </w:t>
+      </w:r>
+      <w:r>
+        <w:rPr>
+          <w:rFonts w:ascii="Arial" w:hAnsi="Arial" w:cs="Arial"/>
+          <w:sz w:val="20"/>
+          <w:szCs w:val="20"/>
+        </w:rPr>
+        <w:t xml:space="preserve">Anodiam, the </w:t>
+      </w:r>
+      <w:r>
+        <w:rPr>
+          <w:rFonts w:ascii="Arial" w:hAnsi="Arial" w:cs="Arial"/>
+          <w:sz w:val="20"/>
+          <w:szCs w:val="20"/>
+        </w:rPr>
+        <w:t>‘Company’ would be free to take action as it deems fit.</w:t>
       </w:r>
     </w:p>
     <w:p>
@@ -210,25 +425,15 @@
           <w:sz w:val="20"/>
           <w:szCs w:val="20"/>
         </w:rPr>
-        <w:t xml:space="preserve">In case </w:t>
-      </w:r>
-      <w:proofErr w:type="gramStart"/>
-      <w:r>
-        <w:rPr>
-          <w:rFonts w:ascii="Arial" w:hAnsi="Arial" w:cs="Arial"/>
-          <w:sz w:val="20"/>
-          <w:szCs w:val="20"/>
-        </w:rPr>
-        <w:t>If</w:t>
-      </w:r>
-      <w:proofErr w:type="gramEnd"/>
-      <w:r>
-        <w:rPr>
-          <w:rFonts w:ascii="Arial" w:hAnsi="Arial" w:cs="Arial"/>
-          <w:sz w:val="20"/>
-          <w:szCs w:val="20"/>
-        </w:rPr>
-        <w:t xml:space="preserve"> it is established that the Non-Disclosure Agreement is violated within a period of two years from the date you cease to be in association with the ‘Company’, the ‘Company’ would be free to take action as it deems fit</w:t>
+        <w:t>In case i</w:t>
+      </w:r>
+      <w:r>
+        <w:rPr>
+          <w:rFonts w:ascii="Arial" w:hAnsi="Arial" w:cs="Arial"/>
+          <w:sz w:val="20"/>
+          <w:szCs w:val="20"/>
+        </w:rPr>
+        <w:t>f it is established that the Non-Disclosure Agreement is violated within a period of two years from the date you cease to be in association with the ‘Company’, the ‘Company’ would be free to take action as it deems fit</w:t>
       </w:r>
       <w:r>
         <w:rPr>
@@ -237,310 +442,6 @@
           <w:szCs w:val="20"/>
         </w:rPr>
         <w:t>.</w:t>
-      </w:r>
-    </w:p>
-    <w:p>
-      <w:pPr>
-        <w:jc w:val="both"/>
-        <w:rPr>
-          <w:rFonts w:ascii="Arial" w:hAnsi="Arial" w:cs="Arial"/>
-          <w:b/>
-          <w:bCs/>
-          <w:sz w:val="20"/>
-          <w:szCs w:val="20"/>
-          <w:u w:val="single"/>
-        </w:rPr>
-      </w:pPr>
-    </w:p>
-    <w:p>
-      <w:pPr>
-        <w:jc w:val="both"/>
-        <w:rPr>
-          <w:rFonts w:ascii="Arial" w:hAnsi="Arial" w:cs="Arial"/>
-          <w:b/>
-          <w:bCs/>
-          <w:sz w:val="20"/>
-          <w:szCs w:val="20"/>
-          <w:u w:val="single"/>
-        </w:rPr>
-      </w:pPr>
-      <w:r>
-        <w:rPr>
-          <w:rFonts w:ascii="Arial" w:hAnsi="Arial" w:cs="Arial"/>
-          <w:b/>
-          <w:bCs/>
-          <w:sz w:val="20"/>
-          <w:szCs w:val="20"/>
-          <w:u w:val="single"/>
-        </w:rPr>
-        <w:t>Content Copyright and Data Leakage Prevention</w:t>
-      </w:r>
-    </w:p>
-    <w:p>
-      <w:pPr>
-        <w:pStyle w:val="ListParagraph"/>
-        <w:numPr>
-          <w:ilvl w:val="0"/>
-          <w:numId w:val="2"/>
-        </w:numPr>
-        <w:tabs>
-          <w:tab w:val="left" w:pos="1410"/>
-        </w:tabs>
-        <w:rPr>
-          <w:rFonts w:ascii="Arial" w:hAnsi="Arial" w:cs="Arial"/>
-          <w:sz w:val="20"/>
-          <w:szCs w:val="20"/>
-        </w:rPr>
-      </w:pPr>
-      <w:r>
-        <w:rPr>
-          <w:rFonts w:ascii="Arial" w:hAnsi="Arial" w:cs="Arial"/>
-          <w:sz w:val="20"/>
-          <w:szCs w:val="20"/>
-        </w:rPr>
-        <w:t xml:space="preserve">All video and </w:t>
-      </w:r>
-      <w:proofErr w:type="spellStart"/>
-      <w:r>
-        <w:rPr>
-          <w:rFonts w:ascii="Arial" w:hAnsi="Arial" w:cs="Arial"/>
-          <w:sz w:val="20"/>
-          <w:szCs w:val="20"/>
-        </w:rPr>
-        <w:t xml:space="preserve">non </w:t>
-      </w:r>
-      <w:proofErr w:type="gramStart"/>
-      <w:r>
-        <w:rPr>
-          <w:rFonts w:ascii="Arial" w:hAnsi="Arial" w:cs="Arial"/>
-          <w:sz w:val="20"/>
-          <w:szCs w:val="20"/>
-        </w:rPr>
-        <w:t>video</w:t>
-      </w:r>
-      <w:proofErr w:type="spellEnd"/>
-      <w:r>
-        <w:rPr>
-          <w:rFonts w:ascii="Arial" w:hAnsi="Arial" w:cs="Arial"/>
-          <w:sz w:val="20"/>
-          <w:szCs w:val="20"/>
-        </w:rPr>
-        <w:t xml:space="preserve">  contents</w:t>
-      </w:r>
-      <w:proofErr w:type="gramEnd"/>
-      <w:r>
-        <w:rPr>
-          <w:rFonts w:ascii="Arial" w:hAnsi="Arial" w:cs="Arial"/>
-          <w:sz w:val="20"/>
-          <w:szCs w:val="20"/>
-        </w:rPr>
-        <w:t xml:space="preserve"> will be under Anodiam’s copyright</w:t>
-      </w:r>
-      <w:r>
-        <w:rPr>
-          <w:rFonts w:ascii="Arial" w:hAnsi="Arial" w:cs="Arial"/>
-          <w:sz w:val="20"/>
-          <w:szCs w:val="20"/>
-          <w:highlight w:val="yellow"/>
-        </w:rPr>
-        <w:t>(Time ).</w:t>
-      </w:r>
-    </w:p>
-    <w:p>
-      <w:pPr>
-        <w:pStyle w:val="ListParagraph"/>
-        <w:numPr>
-          <w:ilvl w:val="0"/>
-          <w:numId w:val="2"/>
-        </w:numPr>
-        <w:jc w:val="both"/>
-        <w:rPr>
-          <w:rFonts w:ascii="Arial" w:hAnsi="Arial" w:cs="Arial"/>
-          <w:sz w:val="20"/>
-          <w:szCs w:val="20"/>
-        </w:rPr>
-      </w:pPr>
-      <w:r>
-        <w:rPr>
-          <w:rFonts w:ascii="Arial" w:hAnsi="Arial" w:cs="Arial"/>
-          <w:sz w:val="20"/>
-          <w:szCs w:val="20"/>
-        </w:rPr>
-        <w:t xml:space="preserve">You shall not divulge any information regarding confidential data, reports, technology, work procedure, expertise, work pattern, R&amp;D activities, or any business plans to any one, as this would impair the competitive position of the ‘Company’. </w:t>
-      </w:r>
-    </w:p>
-    <w:p>
-      <w:pPr>
-        <w:pStyle w:val="ListParagraph"/>
-        <w:numPr>
-          <w:ilvl w:val="0"/>
-          <w:numId w:val="2"/>
-        </w:numPr>
-        <w:jc w:val="both"/>
-        <w:rPr>
-          <w:rFonts w:ascii="Arial" w:hAnsi="Arial" w:cs="Arial"/>
-          <w:sz w:val="20"/>
-          <w:szCs w:val="20"/>
-        </w:rPr>
-      </w:pPr>
-      <w:r>
-        <w:rPr>
-          <w:rFonts w:ascii="Arial" w:hAnsi="Arial" w:cs="Arial"/>
-          <w:sz w:val="20"/>
-          <w:szCs w:val="20"/>
-        </w:rPr>
-        <w:t xml:space="preserve">To this effect you shall sign and bind yourself to </w:t>
-      </w:r>
-      <w:r>
-        <w:rPr>
-          <w:rFonts w:ascii="Arial" w:hAnsi="Arial" w:cs="Arial"/>
-          <w:b/>
-          <w:bCs/>
-          <w:sz w:val="20"/>
-          <w:szCs w:val="20"/>
-        </w:rPr>
-        <w:t>Non-Disclosure Agreement</w:t>
-      </w:r>
-      <w:r>
-        <w:rPr>
-          <w:rFonts w:ascii="Arial" w:hAnsi="Arial" w:cs="Arial"/>
-          <w:sz w:val="20"/>
-          <w:szCs w:val="20"/>
-        </w:rPr>
-        <w:t xml:space="preserve">. </w:t>
-      </w:r>
-    </w:p>
-    <w:p>
-      <w:pPr>
-        <w:pStyle w:val="ListParagraph"/>
-        <w:numPr>
-          <w:ilvl w:val="0"/>
-          <w:numId w:val="2"/>
-        </w:numPr>
-        <w:jc w:val="both"/>
-        <w:rPr>
-          <w:rFonts w:ascii="Arial" w:hAnsi="Arial" w:cs="Arial"/>
-          <w:sz w:val="20"/>
-          <w:szCs w:val="20"/>
-        </w:rPr>
-      </w:pPr>
-      <w:r>
-        <w:rPr>
-          <w:rFonts w:ascii="Arial" w:hAnsi="Arial" w:cs="Arial"/>
-          <w:sz w:val="20"/>
-          <w:szCs w:val="20"/>
-        </w:rPr>
-        <w:t xml:space="preserve">If it is established that the Non-Disclosure Agreement is violated during your association with the ‘Company’, the ‘Company’ would be free to take action as it deems fit as also would be free to recover </w:t>
-      </w:r>
-      <w:r>
-        <w:rPr>
-          <w:rFonts w:ascii="Arial" w:hAnsi="Arial" w:cs="Arial"/>
-          <w:sz w:val="20"/>
-          <w:szCs w:val="20"/>
-        </w:rPr>
-        <w:t>damages</w:t>
-      </w:r>
-      <w:r>
-        <w:rPr>
-          <w:rFonts w:ascii="Arial" w:hAnsi="Arial" w:cs="Arial"/>
-          <w:sz w:val="20"/>
-          <w:szCs w:val="20"/>
-        </w:rPr>
-        <w:t>.</w:t>
-      </w:r>
-    </w:p>
-    <w:p>
-      <w:pPr>
-        <w:pStyle w:val="ListParagraph"/>
-        <w:numPr>
-          <w:ilvl w:val="0"/>
-          <w:numId w:val="2"/>
-        </w:numPr>
-        <w:jc w:val="both"/>
-        <w:rPr>
-          <w:rFonts w:ascii="Arial" w:hAnsi="Arial" w:cs="Arial"/>
-          <w:sz w:val="20"/>
-          <w:szCs w:val="20"/>
-        </w:rPr>
-      </w:pPr>
-      <w:r>
-        <w:rPr>
-          <w:rFonts w:ascii="Arial" w:hAnsi="Arial" w:cs="Arial"/>
-          <w:sz w:val="20"/>
-          <w:szCs w:val="20"/>
-        </w:rPr>
-        <w:t xml:space="preserve"> In case If it is established that the Non-Disclosure Agreement is violated within a period of two years from the date you cease to be in association with the ‘Company’, the ‘Company’ would be free to take action as it deems fit as also would be free to recover damages from you, if any.</w:t>
-      </w:r>
-    </w:p>
-    <w:p>
-      <w:pPr>
-        <w:pStyle w:val="ListParagraph"/>
-        <w:numPr>
-          <w:ilvl w:val="0"/>
-          <w:numId w:val="2"/>
-        </w:numPr>
-        <w:jc w:val="both"/>
-        <w:rPr>
-          <w:rFonts w:ascii="Arial" w:hAnsi="Arial" w:cs="Arial"/>
-          <w:sz w:val="20"/>
-          <w:szCs w:val="20"/>
-        </w:rPr>
-      </w:pPr>
-      <w:r>
-        <w:rPr>
-          <w:rFonts w:ascii="Arial" w:hAnsi="Arial" w:cs="Arial"/>
-          <w:b/>
-          <w:bCs/>
-          <w:sz w:val="20"/>
-          <w:szCs w:val="20"/>
-        </w:rPr>
-        <w:t xml:space="preserve">Notice </w:t>
-      </w:r>
-      <w:proofErr w:type="gramStart"/>
-      <w:r>
-        <w:rPr>
-          <w:rFonts w:ascii="Arial" w:hAnsi="Arial" w:cs="Arial"/>
-          <w:b/>
-          <w:bCs/>
-          <w:sz w:val="20"/>
-          <w:szCs w:val="20"/>
-        </w:rPr>
-        <w:t>period</w:t>
-      </w:r>
-      <w:r>
-        <w:rPr>
-          <w:rFonts w:ascii="Arial" w:hAnsi="Arial" w:cs="Arial"/>
-          <w:sz w:val="20"/>
-          <w:szCs w:val="20"/>
-        </w:rPr>
-        <w:t xml:space="preserve"> :</w:t>
-      </w:r>
-      <w:proofErr w:type="gramEnd"/>
-      <w:r>
-        <w:rPr>
-          <w:rFonts w:ascii="Arial" w:hAnsi="Arial" w:cs="Arial"/>
-          <w:sz w:val="20"/>
-          <w:szCs w:val="20"/>
-        </w:rPr>
-        <w:t xml:space="preserve"> If your course is not found satisfactory and does not earn revenue and ‘Company’  decides to terminate the course, you will be given 10 </w:t>
-      </w:r>
-      <w:proofErr w:type="spellStart"/>
-      <w:r>
-        <w:rPr>
-          <w:rFonts w:ascii="Arial" w:hAnsi="Arial" w:cs="Arial"/>
-          <w:sz w:val="20"/>
-          <w:szCs w:val="20"/>
-        </w:rPr>
-        <w:t>days notice</w:t>
-      </w:r>
-      <w:proofErr w:type="spellEnd"/>
-      <w:r>
-        <w:rPr>
-          <w:rFonts w:ascii="Arial" w:hAnsi="Arial" w:cs="Arial"/>
-          <w:sz w:val="20"/>
-          <w:szCs w:val="20"/>
-        </w:rPr>
-        <w:t xml:space="preserve"> period.</w:t>
       </w:r>
     </w:p>
     <w:p>
@@ -556,10 +457,22 @@
       </w:pPr>
     </w:p>
     <w:p>
+      <w:pPr>
+        <w:pStyle w:val="ListParagraph"/>
+        <w:ind w:left="1607"/>
+        <w:jc w:val="both"/>
+        <w:rPr>
+          <w:rFonts w:ascii="Arial" w:hAnsi="Arial" w:cs="Arial"/>
+          <w:sz w:val="20"/>
+          <w:szCs w:val="20"/>
+        </w:rPr>
+      </w:pPr>
       <w:bookmarkStart w:id="0" w:name="_GoBack"/>
       <w:bookmarkEnd w:id="0"/>
     </w:p>
+    <w:p/>
     <w:sectPr>
+      <w:headerReference w:type="default" r:id="rId10"/>
       <w:pgSz w:w="11906" w:h="16838"/>
       <w:pgMar w:top="1440" w:right="1440" w:bottom="1440" w:left="1440" w:header="708" w:footer="708" w:gutter="0"/>
       <w:cols w:space="708"/>
@@ -567,6 +480,125 @@
     </w:sectPr>
   </w:body>
 </w:document>
+</file>
+
+<file path=word/endnotes.xml><?xml version="1.0" encoding="utf-8"?>
+<w:endnotes xmlns:wpc="http://schemas.microsoft.com/office/word/2010/wordprocessingCanvas" xmlns:mc="http://schemas.openxmlformats.org/markup-compatibility/2006" xmlns:o="urn:schemas-microsoft-com:office:office" xmlns:r="http://schemas.openxmlformats.org/officeDocument/2006/relationships" xmlns:m="http://schemas.openxmlformats.org/officeDocument/2006/math" xmlns:v="urn:schemas-microsoft-com:vml" xmlns:wp14="http://schemas.microsoft.com/office/word/2010/wordprocessingDrawing" xmlns:wp="http://schemas.openxmlformats.org/drawingml/2006/wordprocessingDrawing" xmlns:w10="urn:schemas-microsoft-com:office:word" xmlns:w="http://schemas.openxmlformats.org/wordprocessingml/2006/main" xmlns:w14="http://schemas.microsoft.com/office/word/2010/wordml" xmlns:wpg="http://schemas.microsoft.com/office/word/2010/wordprocessingGroup" xmlns:wpi="http://schemas.microsoft.com/office/word/2010/wordprocessingInk" xmlns:wne="http://schemas.microsoft.com/office/word/2006/wordml" xmlns:wps="http://schemas.microsoft.com/office/word/2010/wordprocessingShape" mc:Ignorable="w14 wp14">
+  <w:endnote w:type="separator" w:id="-1">
+    <w:p>
+      <w:pPr>
+        <w:spacing w:after="0" w:line="240" w:lineRule="auto"/>
+      </w:pPr>
+      <w:r>
+        <w:separator/>
+      </w:r>
+    </w:p>
+  </w:endnote>
+  <w:endnote w:type="continuationSeparator" w:id="0">
+    <w:p>
+      <w:pPr>
+        <w:spacing w:after="0" w:line="240" w:lineRule="auto"/>
+      </w:pPr>
+      <w:r>
+        <w:continuationSeparator/>
+      </w:r>
+    </w:p>
+  </w:endnote>
+</w:endnotes>
+</file>
+
+<file path=word/footnotes.xml><?xml version="1.0" encoding="utf-8"?>
+<w:footnotes xmlns:wpc="http://schemas.microsoft.com/office/word/2010/wordprocessingCanvas" xmlns:mc="http://schemas.openxmlformats.org/markup-compatibility/2006" xmlns:o="urn:schemas-microsoft-com:office:office" xmlns:r="http://schemas.openxmlformats.org/officeDocument/2006/relationships" xmlns:m="http://schemas.openxmlformats.org/officeDocument/2006/math" xmlns:v="urn:schemas-microsoft-com:vml" xmlns:wp14="http://schemas.microsoft.com/office/word/2010/wordprocessingDrawing" xmlns:wp="http://schemas.openxmlformats.org/drawingml/2006/wordprocessingDrawing" xmlns:w10="urn:schemas-microsoft-com:office:word" xmlns:w="http://schemas.openxmlformats.org/wordprocessingml/2006/main" xmlns:w14="http://schemas.microsoft.com/office/word/2010/wordml" xmlns:wpg="http://schemas.microsoft.com/office/word/2010/wordprocessingGroup" xmlns:wpi="http://schemas.microsoft.com/office/word/2010/wordprocessingInk" xmlns:wne="http://schemas.microsoft.com/office/word/2006/wordml" xmlns:wps="http://schemas.microsoft.com/office/word/2010/wordprocessingShape" mc:Ignorable="w14 wp14">
+  <w:footnote w:type="separator" w:id="-1">
+    <w:p>
+      <w:pPr>
+        <w:spacing w:after="0" w:line="240" w:lineRule="auto"/>
+      </w:pPr>
+      <w:r>
+        <w:separator/>
+      </w:r>
+    </w:p>
+  </w:footnote>
+  <w:footnote w:type="continuationSeparator" w:id="0">
+    <w:p>
+      <w:pPr>
+        <w:spacing w:after="0" w:line="240" w:lineRule="auto"/>
+      </w:pPr>
+      <w:r>
+        <w:continuationSeparator/>
+      </w:r>
+    </w:p>
+  </w:footnote>
+</w:footnotes>
+</file>
+
+<file path=word/header1.xml><?xml version="1.0" encoding="utf-8"?>
+<w:hdr xmlns:wpc="http://schemas.microsoft.com/office/word/2010/wordprocessingCanvas" xmlns:mc="http://schemas.openxmlformats.org/markup-compatibility/2006" xmlns:o="urn:schemas-microsoft-com:office:office" xmlns:r="http://schemas.openxmlformats.org/officeDocument/2006/relationships" xmlns:m="http://schemas.openxmlformats.org/officeDocument/2006/math" xmlns:v="urn:schemas-microsoft-com:vml" xmlns:wp14="http://schemas.microsoft.com/office/word/2010/wordprocessingDrawing" xmlns:wp="http://schemas.openxmlformats.org/drawingml/2006/wordprocessingDrawing" xmlns:w10="urn:schemas-microsoft-com:office:word" xmlns:w="http://schemas.openxmlformats.org/wordprocessingml/2006/main" xmlns:w14="http://schemas.microsoft.com/office/word/2010/wordml" xmlns:wpg="http://schemas.microsoft.com/office/word/2010/wordprocessingGroup" xmlns:wpi="http://schemas.microsoft.com/office/word/2010/wordprocessingInk" xmlns:wne="http://schemas.microsoft.com/office/word/2006/wordml" xmlns:wps="http://schemas.microsoft.com/office/word/2010/wordprocessingShape" mc:Ignorable="w14 wp14">
+  <w:p>
+    <w:pPr>
+      <w:pStyle w:val="Header"/>
+    </w:pPr>
+    <w:r>
+      <w:rPr>
+        <w:noProof/>
+        <w:lang w:eastAsia="en-AU"/>
+      </w:rPr>
+      <w:drawing>
+        <wp:inline distT="0" distB="0" distL="0" distR="0">
+          <wp:extent cx="2066925" cy="673998"/>
+          <wp:effectExtent l="0" t="0" r="0" b="0"/>
+          <wp:docPr id="2" name="Picture 2"/>
+          <wp:cNvGraphicFramePr>
+            <a:graphicFrameLocks xmlns:a="http://schemas.openxmlformats.org/drawingml/2006/main" noChangeAspect="1"/>
+          </wp:cNvGraphicFramePr>
+          <a:graphic xmlns:a="http://schemas.openxmlformats.org/drawingml/2006/main">
+            <a:graphicData uri="http://schemas.openxmlformats.org/drawingml/2006/picture">
+              <pic:pic xmlns:pic="http://schemas.openxmlformats.org/drawingml/2006/picture">
+                <pic:nvPicPr>
+                  <pic:cNvPr id="0" name="Picture 2"/>
+                  <pic:cNvPicPr>
+                    <a:picLocks noChangeAspect="1" noChangeArrowheads="1"/>
+                  </pic:cNvPicPr>
+                </pic:nvPicPr>
+                <pic:blipFill>
+                  <a:blip r:embed="rId1">
+                    <a:extLst>
+                      <a:ext uri="{28A0092B-C50C-407E-A947-70E740481C1C}">
+                        <a14:useLocalDpi xmlns:a14="http://schemas.microsoft.com/office/drawing/2010/main" val="0"/>
+                      </a:ext>
+                    </a:extLst>
+                  </a:blip>
+                  <a:srcRect/>
+                  <a:stretch>
+                    <a:fillRect/>
+                  </a:stretch>
+                </pic:blipFill>
+                <pic:spPr bwMode="auto">
+                  <a:xfrm>
+                    <a:off x="0" y="0"/>
+                    <a:ext cx="2070258" cy="675085"/>
+                  </a:xfrm>
+                  <a:prstGeom prst="rect">
+                    <a:avLst/>
+                  </a:prstGeom>
+                  <a:noFill/>
+                  <a:ln>
+                    <a:noFill/>
+                  </a:ln>
+                </pic:spPr>
+              </pic:pic>
+            </a:graphicData>
+          </a:graphic>
+        </wp:inline>
+      </w:drawing>
+    </w:r>
+  </w:p>
+  <w:p>
+    <w:pPr>
+      <w:pStyle w:val="Header"/>
+    </w:pPr>
+  </w:p>
+</w:hdr>
 </file>
 
 <file path=word/numbering.xml><?xml version="1.0" encoding="utf-8"?>
@@ -951,6 +983,80 @@
       <w:contextualSpacing/>
     </w:pPr>
   </w:style>
+  <w:style w:type="paragraph" w:styleId="Header">
+    <w:name w:val="header"/>
+    <w:basedOn w:val="Normal"/>
+    <w:link w:val="HeaderChar"/>
+    <w:uiPriority w:val="99"/>
+    <w:unhideWhenUsed/>
+    <w:rsid w:val="00271BA5"/>
+    <w:pPr>
+      <w:tabs>
+        <w:tab w:val="center" w:pos="4513"/>
+        <w:tab w:val="right" w:pos="9026"/>
+      </w:tabs>
+      <w:spacing w:after="0" w:line="240" w:lineRule="auto"/>
+    </w:pPr>
+  </w:style>
+  <w:style w:type="character" w:customStyle="1" w:styleId="HeaderChar">
+    <w:name w:val="Header Char"/>
+    <w:basedOn w:val="DefaultParagraphFont"/>
+    <w:link w:val="Header"/>
+    <w:uiPriority w:val="99"/>
+    <w:rsid w:val="00271BA5"/>
+  </w:style>
+  <w:style w:type="paragraph" w:styleId="Footer">
+    <w:name w:val="footer"/>
+    <w:basedOn w:val="Normal"/>
+    <w:link w:val="FooterChar"/>
+    <w:uiPriority w:val="99"/>
+    <w:unhideWhenUsed/>
+    <w:rsid w:val="00271BA5"/>
+    <w:pPr>
+      <w:tabs>
+        <w:tab w:val="center" w:pos="4513"/>
+        <w:tab w:val="right" w:pos="9026"/>
+      </w:tabs>
+      <w:spacing w:after="0" w:line="240" w:lineRule="auto"/>
+    </w:pPr>
+  </w:style>
+  <w:style w:type="character" w:customStyle="1" w:styleId="FooterChar">
+    <w:name w:val="Footer Char"/>
+    <w:basedOn w:val="DefaultParagraphFont"/>
+    <w:link w:val="Footer"/>
+    <w:uiPriority w:val="99"/>
+    <w:rsid w:val="00271BA5"/>
+  </w:style>
+  <w:style w:type="paragraph" w:styleId="BalloonText">
+    <w:name w:val="Balloon Text"/>
+    <w:basedOn w:val="Normal"/>
+    <w:link w:val="BalloonTextChar"/>
+    <w:uiPriority w:val="99"/>
+    <w:semiHidden/>
+    <w:unhideWhenUsed/>
+    <w:rsid w:val="00271BA5"/>
+    <w:pPr>
+      <w:spacing w:after="0" w:line="240" w:lineRule="auto"/>
+    </w:pPr>
+    <w:rPr>
+      <w:rFonts w:ascii="Tahoma" w:hAnsi="Tahoma" w:cs="Tahoma"/>
+      <w:sz w:val="16"/>
+      <w:szCs w:val="20"/>
+    </w:rPr>
+  </w:style>
+  <w:style w:type="character" w:customStyle="1" w:styleId="BalloonTextChar">
+    <w:name w:val="Balloon Text Char"/>
+    <w:basedOn w:val="DefaultParagraphFont"/>
+    <w:link w:val="BalloonText"/>
+    <w:uiPriority w:val="99"/>
+    <w:semiHidden/>
+    <w:rsid w:val="00271BA5"/>
+    <w:rPr>
+      <w:rFonts w:ascii="Tahoma" w:hAnsi="Tahoma" w:cs="Tahoma"/>
+      <w:sz w:val="16"/>
+      <w:szCs w:val="20"/>
+    </w:rPr>
+  </w:style>
 </w:styles>
 </file>
 
@@ -1152,6 +1258,80 @@
       <w:ind w:left="720"/>
       <w:contextualSpacing/>
     </w:pPr>
+  </w:style>
+  <w:style w:type="paragraph" w:styleId="Header">
+    <w:name w:val="header"/>
+    <w:basedOn w:val="Normal"/>
+    <w:link w:val="HeaderChar"/>
+    <w:uiPriority w:val="99"/>
+    <w:unhideWhenUsed/>
+    <w:rsid w:val="00271BA5"/>
+    <w:pPr>
+      <w:tabs>
+        <w:tab w:val="center" w:pos="4513"/>
+        <w:tab w:val="right" w:pos="9026"/>
+      </w:tabs>
+      <w:spacing w:after="0" w:line="240" w:lineRule="auto"/>
+    </w:pPr>
+  </w:style>
+  <w:style w:type="character" w:customStyle="1" w:styleId="HeaderChar">
+    <w:name w:val="Header Char"/>
+    <w:basedOn w:val="DefaultParagraphFont"/>
+    <w:link w:val="Header"/>
+    <w:uiPriority w:val="99"/>
+    <w:rsid w:val="00271BA5"/>
+  </w:style>
+  <w:style w:type="paragraph" w:styleId="Footer">
+    <w:name w:val="footer"/>
+    <w:basedOn w:val="Normal"/>
+    <w:link w:val="FooterChar"/>
+    <w:uiPriority w:val="99"/>
+    <w:unhideWhenUsed/>
+    <w:rsid w:val="00271BA5"/>
+    <w:pPr>
+      <w:tabs>
+        <w:tab w:val="center" w:pos="4513"/>
+        <w:tab w:val="right" w:pos="9026"/>
+      </w:tabs>
+      <w:spacing w:after="0" w:line="240" w:lineRule="auto"/>
+    </w:pPr>
+  </w:style>
+  <w:style w:type="character" w:customStyle="1" w:styleId="FooterChar">
+    <w:name w:val="Footer Char"/>
+    <w:basedOn w:val="DefaultParagraphFont"/>
+    <w:link w:val="Footer"/>
+    <w:uiPriority w:val="99"/>
+    <w:rsid w:val="00271BA5"/>
+  </w:style>
+  <w:style w:type="paragraph" w:styleId="BalloonText">
+    <w:name w:val="Balloon Text"/>
+    <w:basedOn w:val="Normal"/>
+    <w:link w:val="BalloonTextChar"/>
+    <w:uiPriority w:val="99"/>
+    <w:semiHidden/>
+    <w:unhideWhenUsed/>
+    <w:rsid w:val="00271BA5"/>
+    <w:pPr>
+      <w:spacing w:after="0" w:line="240" w:lineRule="auto"/>
+    </w:pPr>
+    <w:rPr>
+      <w:rFonts w:ascii="Tahoma" w:hAnsi="Tahoma" w:cs="Tahoma"/>
+      <w:sz w:val="16"/>
+      <w:szCs w:val="20"/>
+    </w:rPr>
+  </w:style>
+  <w:style w:type="character" w:customStyle="1" w:styleId="BalloonTextChar">
+    <w:name w:val="Balloon Text Char"/>
+    <w:basedOn w:val="DefaultParagraphFont"/>
+    <w:link w:val="BalloonText"/>
+    <w:uiPriority w:val="99"/>
+    <w:semiHidden/>
+    <w:rsid w:val="00271BA5"/>
+    <w:rPr>
+      <w:rFonts w:ascii="Tahoma" w:hAnsi="Tahoma" w:cs="Tahoma"/>
+      <w:sz w:val="16"/>
+      <w:szCs w:val="20"/>
+    </w:rPr>
   </w:style>
 </w:styles>
 </file>

</xml_diff>